<commit_message>
Add pdf and update some typos in proposal
</commit_message>
<xml_diff>
--- a/MealMatch Proposal.docx
+++ b/MealMatch Proposal.docx
@@ -2,8 +2,8 @@
 <file path=word/document.xml><?xml version="1.0" encoding="utf-8"?>
 <w:document xmlns:wpc="http://schemas.microsoft.com/office/word/2010/wordprocessingCanvas" xmlns:cx="http://schemas.microsoft.com/office/drawing/2014/chartex" xmlns:cx1="http://schemas.microsoft.com/office/drawing/2015/9/8/chartex" xmlns:cx2="http://schemas.microsoft.com/office/drawing/2015/10/21/chartex" xmlns:cx3="http://schemas.microsoft.com/office/drawing/2016/5/9/chartex" xmlns:cx4="http://schemas.microsoft.com/office/drawing/2016/5/10/chartex" xmlns:cx5="http://schemas.microsoft.com/office/drawing/2016/5/11/chartex" xmlns:cx6="http://schemas.microsoft.com/office/drawing/2016/5/12/chartex" xmlns:cx7="http://schemas.microsoft.com/office/drawing/2016/5/13/chartex" xmlns:cx8="http://schemas.microsoft.com/office/drawing/2016/5/14/chartex" xmlns:mc="http://schemas.openxmlformats.org/markup-compatibility/2006" xmlns:aink="http://schemas.microsoft.com/office/drawing/2016/ink" xmlns:am3d="http://schemas.microsoft.com/office/drawing/2017/model3d" xmlns:o="urn:schemas-microsoft-com:office:office" xmlns:r="http://schemas.openxmlformats.org/officeDocument/2006/relationships" xmlns:m="http://schemas.openxmlformats.org/officeDocument/2006/math" xmlns:v="urn:schemas-microsoft-com:vml" xmlns:wp14="http://schemas.microsoft.com/office/word/2010/wordprocessingDrawing" xmlns:wp="http://schemas.openxmlformats.org/drawingml/2006/wordprocessingDrawing" xmlns:w10="urn:schemas-microsoft-com:office:word" xmlns:w="http://schemas.openxmlformats.org/wordprocessingml/2006/main" xmlns:w14="http://schemas.microsoft.com/office/word/2010/wordml" xmlns:w15="http://schemas.microsoft.com/office/word/2012/wordml" xmlns:w16cex="http://schemas.microsoft.com/office/word/2018/wordml/cex" xmlns:w16cid="http://schemas.microsoft.com/office/word/2016/wordml/cid" xmlns:w16="http://schemas.microsoft.com/office/word/2018/wordml" xmlns:w16se="http://schemas.microsoft.com/office/word/2015/wordml/symex" xmlns:wpg="http://schemas.microsoft.com/office/word/2010/wordprocessingGroup" xmlns:wpi="http://schemas.microsoft.com/office/word/2010/wordprocessingInk" xmlns:wne="http://schemas.microsoft.com/office/word/2006/wordml" xmlns:wps="http://schemas.microsoft.com/office/word/2010/wordprocessingShape" mc:Ignorable="w14 w15 w16se w16cid w16 w16cex wp14">
   <w:body>
-    <w:bookmarkStart w:id="0" w:name="_Toc43402465" w:displacedByCustomXml="next"/>
-    <w:bookmarkStart w:id="1" w:name="_Toc43394939" w:displacedByCustomXml="next"/>
+    <w:bookmarkStart w:id="0" w:name="_Toc43394939" w:displacedByCustomXml="next"/>
+    <w:bookmarkStart w:id="1" w:name="_Toc43402465" w:displacedByCustomXml="next"/>
     <w:sdt>
       <w:sdtPr>
         <w:id w:val="1402711665"/>
@@ -2072,10 +2072,18 @@
         </w:p>
       </w:sdtContent>
     </w:sdt>
-    <w:bookmarkStart w:id="2" w:name="_Toc43404822" w:displacedByCustomXml="next"/>
-    <w:bookmarkStart w:id="3" w:name="_Toc43406126" w:displacedByCustomXml="next"/>
+    <w:bookmarkStart w:id="2" w:name="_Toc43406126" w:displacedByCustomXml="next"/>
+    <w:bookmarkStart w:id="3" w:name="_Toc43404822" w:displacedByCustomXml="next"/>
     <w:sdt>
       <w:sdtPr>
+        <w:rPr>
+          <w:rFonts w:asciiTheme="minorHAnsi" w:eastAsiaTheme="minorEastAsia" w:hAnsiTheme="minorHAnsi" w:cstheme="minorBidi"/>
+          <w:b w:val="0"/>
+          <w:bCs w:val="0"/>
+          <w:color w:val="auto"/>
+          <w:sz w:val="22"/>
+          <w:szCs w:val="22"/>
+        </w:rPr>
         <w:id w:val="-216748032"/>
         <w:docPartObj>
           <w:docPartGallery w:val="Table of Contents"/>
@@ -2084,11 +2092,7 @@
       </w:sdtPr>
       <w:sdtEndPr>
         <w:rPr>
-          <w:rFonts w:asciiTheme="minorHAnsi" w:eastAsiaTheme="minorEastAsia" w:hAnsiTheme="minorHAnsi" w:cstheme="minorBidi"/>
           <w:noProof/>
-          <w:color w:val="auto"/>
-          <w:sz w:val="22"/>
-          <w:szCs w:val="22"/>
         </w:rPr>
       </w:sdtEndPr>
       <w:sdtContent>
@@ -3174,21 +3178,7 @@
                 <w:rStyle w:val="Hyperlink"/>
                 <w:noProof/>
               </w:rPr>
-              <w:t>Finding recipes by ingr</w:t>
-            </w:r>
-            <w:r>
-              <w:rPr>
-                <w:rStyle w:val="Hyperlink"/>
-                <w:noProof/>
-              </w:rPr>
-              <w:t>e</w:t>
-            </w:r>
-            <w:r>
-              <w:rPr>
-                <w:rStyle w:val="Hyperlink"/>
-                <w:noProof/>
-              </w:rPr>
-              <w:t>dients</w:t>
+              <w:t>Finding recipes by ingredients</w:t>
             </w:r>
             <w:r>
               <w:rPr>
@@ -3576,7 +3566,6 @@
       <w:bookmarkStart w:id="9" w:name="_Toc43555164"/>
       <w:bookmarkStart w:id="10" w:name="_Toc43561664"/>
       <w:r>
-        <w:lastRenderedPageBreak/>
         <w:t>Aim</w:t>
       </w:r>
       <w:bookmarkEnd w:id="1"/>
@@ -3600,25 +3589,6 @@
           <w:rFonts w:asciiTheme="minorHAnsi" w:hAnsiTheme="minorHAnsi"/>
         </w:rPr>
       </w:pPr>
-      <w:proofErr w:type="spellStart"/>
-      <w:r>
-        <w:rPr>
-          <w:rFonts w:asciiTheme="minorHAnsi" w:hAnsiTheme="minorHAnsi"/>
-        </w:rPr>
-        <w:t>MealMatch</w:t>
-      </w:r>
-      <w:proofErr w:type="spellEnd"/>
-      <w:r>
-        <w:rPr>
-          <w:rFonts w:asciiTheme="minorHAnsi" w:hAnsiTheme="minorHAnsi"/>
-        </w:rPr>
-        <w:t xml:space="preserve"> is a digital assistant software making it easier for everyone from first time bakers, to experienced chefs looking to innovate to find dishes to cook given the ingredients on hand. Our goal is to provide a novel and easy to use graphical interface combined with an extensive pool of ingredients and recipes to make so that users have full freedom to select what sort of dishes they want to create. We understand that it can be difficult to know what exactly you feel like cooking sometimes, and even harder to know whether you have a matching set of ingredients in the fridge, that’s why we aim to provide predictions of ingredients based on previous inputs and predictions of useful meals based on all ingredients a user has available, empowering users to create and innovate. At the same time, we intend for the software to also be useful for users who know exactly what they want, with the complete freedom to enter their ingredients and ignore our useful suggestions. In this project, we are planning to offer a web-based solution designed that conforms to the given aims desired, empowering people to explore and innovate with food.</w:t>
-      </w:r>
-    </w:p>
-    <w:p>
-      <w:pPr>
-        <w:pStyle w:val="Heading1"/>
-      </w:pPr>
       <w:bookmarkStart w:id="11" w:name="_Toc43394940"/>
       <w:bookmarkStart w:id="12" w:name="_Toc43402466"/>
       <w:bookmarkStart w:id="13" w:name="_Toc43404823"/>
@@ -3630,6 +3600,223 @@
       <w:bookmarkStart w:id="19" w:name="_Toc43555121"/>
       <w:bookmarkStart w:id="20" w:name="_Toc43555165"/>
       <w:bookmarkStart w:id="21" w:name="_Toc43561665"/>
+      <w:proofErr w:type="spellStart"/>
+      <w:r>
+        <w:rPr>
+          <w:rFonts w:asciiTheme="minorHAnsi" w:hAnsiTheme="minorHAnsi"/>
+        </w:rPr>
+        <w:t>MealMatch</w:t>
+      </w:r>
+      <w:proofErr w:type="spellEnd"/>
+      <w:r>
+        <w:rPr>
+          <w:rFonts w:asciiTheme="minorHAnsi" w:hAnsiTheme="minorHAnsi"/>
+        </w:rPr>
+        <w:t xml:space="preserve"> is a digital assistant software making it easier for everyone</w:t>
+      </w:r>
+      <w:r>
+        <w:rPr>
+          <w:rFonts w:asciiTheme="minorHAnsi" w:hAnsiTheme="minorHAnsi"/>
+        </w:rPr>
+        <w:t>,</w:t>
+      </w:r>
+      <w:r>
+        <w:rPr>
+          <w:rFonts w:asciiTheme="minorHAnsi" w:hAnsiTheme="minorHAnsi"/>
+        </w:rPr>
+        <w:t xml:space="preserve"> </w:t>
+      </w:r>
+      <w:r>
+        <w:rPr>
+          <w:rFonts w:asciiTheme="minorHAnsi" w:hAnsiTheme="minorHAnsi"/>
+        </w:rPr>
+        <w:t>from first time bakers to even the most experienced chefs, to find dishes</w:t>
+      </w:r>
+      <w:r>
+        <w:rPr>
+          <w:rFonts w:asciiTheme="minorHAnsi" w:hAnsiTheme="minorHAnsi"/>
+        </w:rPr>
+        <w:t xml:space="preserve"> to cook given the ingredients on hand. Our goal is to provide a novel and easy to use graphical interface combined with an extensive pool of ingredients and recipes</w:t>
+      </w:r>
+      <w:r>
+        <w:rPr>
+          <w:rFonts w:asciiTheme="minorHAnsi" w:hAnsiTheme="minorHAnsi"/>
+        </w:rPr>
+        <w:t xml:space="preserve">, to ensure </w:t>
+      </w:r>
+      <w:r>
+        <w:rPr>
+          <w:rFonts w:asciiTheme="minorHAnsi" w:hAnsiTheme="minorHAnsi"/>
+        </w:rPr>
+        <w:t xml:space="preserve">that users have full freedom to select </w:t>
+      </w:r>
+      <w:r>
+        <w:rPr>
+          <w:rFonts w:asciiTheme="minorHAnsi" w:hAnsiTheme="minorHAnsi"/>
+        </w:rPr>
+        <w:t>the</w:t>
+      </w:r>
+      <w:r>
+        <w:rPr>
+          <w:rFonts w:asciiTheme="minorHAnsi" w:hAnsiTheme="minorHAnsi"/>
+        </w:rPr>
+        <w:t xml:space="preserve"> sort</w:t>
+      </w:r>
+      <w:r>
+        <w:rPr>
+          <w:rFonts w:asciiTheme="minorHAnsi" w:hAnsiTheme="minorHAnsi"/>
+        </w:rPr>
+        <w:t>s</w:t>
+      </w:r>
+      <w:r>
+        <w:rPr>
+          <w:rFonts w:asciiTheme="minorHAnsi" w:hAnsiTheme="minorHAnsi"/>
+        </w:rPr>
+        <w:t xml:space="preserve"> of dishes they w</w:t>
+      </w:r>
+      <w:r>
+        <w:rPr>
+          <w:rFonts w:asciiTheme="minorHAnsi" w:hAnsiTheme="minorHAnsi"/>
+        </w:rPr>
+        <w:t>ish</w:t>
+      </w:r>
+      <w:r>
+        <w:rPr>
+          <w:rFonts w:asciiTheme="minorHAnsi" w:hAnsiTheme="minorHAnsi"/>
+        </w:rPr>
+        <w:t xml:space="preserve"> to create. </w:t>
+      </w:r>
+      <w:r>
+        <w:rPr>
+          <w:rFonts w:asciiTheme="minorHAnsi" w:hAnsiTheme="minorHAnsi"/>
+        </w:rPr>
+        <w:t xml:space="preserve">We understand that it can be difficult to </w:t>
+      </w:r>
+      <w:r>
+        <w:rPr>
+          <w:rFonts w:asciiTheme="minorHAnsi" w:hAnsiTheme="minorHAnsi"/>
+        </w:rPr>
+        <w:t xml:space="preserve">decide </w:t>
+      </w:r>
+      <w:r>
+        <w:rPr>
+          <w:rFonts w:asciiTheme="minorHAnsi" w:hAnsiTheme="minorHAnsi"/>
+        </w:rPr>
+        <w:t>exactly what to cook sometimes</w:t>
+      </w:r>
+      <w:r>
+        <w:rPr>
+          <w:rFonts w:asciiTheme="minorHAnsi" w:hAnsiTheme="minorHAnsi"/>
+        </w:rPr>
+        <w:t xml:space="preserve">, and even harder to know whether </w:t>
+      </w:r>
+      <w:r>
+        <w:rPr>
+          <w:rFonts w:asciiTheme="minorHAnsi" w:hAnsiTheme="minorHAnsi"/>
+        </w:rPr>
+        <w:t>there is</w:t>
+      </w:r>
+      <w:r>
+        <w:rPr>
+          <w:rFonts w:asciiTheme="minorHAnsi" w:hAnsiTheme="minorHAnsi"/>
+        </w:rPr>
+        <w:t xml:space="preserve"> a matching set of ingredients in the fridge</w:t>
+      </w:r>
+      <w:r>
+        <w:rPr>
+          <w:rFonts w:asciiTheme="minorHAnsi" w:hAnsiTheme="minorHAnsi"/>
+        </w:rPr>
+        <w:t>. T</w:t>
+      </w:r>
+      <w:r>
+        <w:rPr>
+          <w:rFonts w:asciiTheme="minorHAnsi" w:hAnsiTheme="minorHAnsi"/>
+        </w:rPr>
+        <w:t xml:space="preserve">hat’s why we aim to provide predictions of ingredients based on </w:t>
+      </w:r>
+      <w:r>
+        <w:rPr>
+          <w:rFonts w:asciiTheme="minorHAnsi" w:hAnsiTheme="minorHAnsi"/>
+        </w:rPr>
+        <w:t>prior ingredient selections</w:t>
+      </w:r>
+      <w:r>
+        <w:rPr>
+          <w:rFonts w:asciiTheme="minorHAnsi" w:hAnsiTheme="minorHAnsi"/>
+        </w:rPr>
+        <w:t xml:space="preserve"> </w:t>
+      </w:r>
+      <w:r>
+        <w:rPr>
+          <w:rFonts w:asciiTheme="minorHAnsi" w:hAnsiTheme="minorHAnsi"/>
+        </w:rPr>
+        <w:t xml:space="preserve">and </w:t>
+      </w:r>
+      <w:r>
+        <w:rPr>
+          <w:rFonts w:asciiTheme="minorHAnsi" w:hAnsiTheme="minorHAnsi"/>
+        </w:rPr>
+        <w:t xml:space="preserve">useful meal </w:t>
+      </w:r>
+      <w:r>
+        <w:rPr>
+          <w:rFonts w:asciiTheme="minorHAnsi" w:hAnsiTheme="minorHAnsi"/>
+        </w:rPr>
+        <w:t xml:space="preserve">predictions based on all ingredients a user has available, empowering users to create and innovate. At the same time, we intend for the software to also be useful for users who know exactly what they want, </w:t>
+      </w:r>
+      <w:r>
+        <w:rPr>
+          <w:rFonts w:asciiTheme="minorHAnsi" w:hAnsiTheme="minorHAnsi"/>
+        </w:rPr>
+        <w:t>offering</w:t>
+      </w:r>
+      <w:r>
+        <w:rPr>
+          <w:rFonts w:asciiTheme="minorHAnsi" w:hAnsiTheme="minorHAnsi"/>
+        </w:rPr>
+        <w:t xml:space="preserve"> the complete freedom to enter their ingredients </w:t>
+      </w:r>
+      <w:r>
+        <w:rPr>
+          <w:rFonts w:asciiTheme="minorHAnsi" w:hAnsiTheme="minorHAnsi"/>
+        </w:rPr>
+        <w:t xml:space="preserve">manually </w:t>
+      </w:r>
+      <w:r>
+        <w:rPr>
+          <w:rFonts w:asciiTheme="minorHAnsi" w:hAnsiTheme="minorHAnsi"/>
+        </w:rPr>
+        <w:t>and ignore our suggestions. In this project, we are planning to offer a web-based solution</w:t>
+      </w:r>
+      <w:r>
+        <w:rPr>
+          <w:rFonts w:asciiTheme="minorHAnsi" w:hAnsiTheme="minorHAnsi"/>
+        </w:rPr>
+        <w:t xml:space="preserve"> that</w:t>
+      </w:r>
+      <w:r>
+        <w:rPr>
+          <w:rFonts w:asciiTheme="minorHAnsi" w:hAnsiTheme="minorHAnsi"/>
+        </w:rPr>
+        <w:t xml:space="preserve"> </w:t>
+      </w:r>
+      <w:r>
+        <w:rPr>
+          <w:rFonts w:asciiTheme="minorHAnsi" w:hAnsiTheme="minorHAnsi"/>
+        </w:rPr>
+        <w:t>conforms to both the given specifications and the aims outlined above</w:t>
+      </w:r>
+      <w:r>
+        <w:rPr>
+          <w:rFonts w:asciiTheme="minorHAnsi" w:hAnsiTheme="minorHAnsi"/>
+        </w:rPr>
+        <w:t>, empowering people to explore and innovate with food.</w:t>
+      </w:r>
+    </w:p>
+    <w:p>
+      <w:pPr>
+        <w:pStyle w:val="Heading1"/>
+      </w:pPr>
       <w:r>
         <w:t>Background</w:t>
       </w:r>
@@ -3658,23 +3845,7 @@
           <w:rFonts w:cs="Arial"/>
           <w:color w:val="000000"/>
         </w:rPr>
-        <w:t xml:space="preserve">Deciding what to eat typically requires some level of thought </w:t>
-      </w:r>
-      <w:proofErr w:type="gramStart"/>
-      <w:r>
-        <w:rPr>
-          <w:rFonts w:cs="Arial"/>
-          <w:color w:val="000000"/>
-        </w:rPr>
-        <w:t>in regards to</w:t>
-      </w:r>
-      <w:proofErr w:type="gramEnd"/>
-      <w:r>
-        <w:rPr>
-          <w:rFonts w:cs="Arial"/>
-          <w:color w:val="000000"/>
-        </w:rPr>
-        <w:t xml:space="preserve"> both the effort and complexity of the meal, and access to available ingredients. Whilst some meals; for example, instant noodles, are relatively self-contained and don’t require meal assistance, often the simplicity of preparation compromises aspects such as nutrition, taste and the enjoyment derived from creating a meal. Most enjoyable and healthy meals require thought, gathering the required ingredients and some level of complexity in terms of preparation/cooking instructions. Often time can be an overwhelming constraint on an eager cook’s ability to shop every time they want to create a dish. On top of this, for an inexperienced individual, the task of ingredient selection and making a decision to prepare a satisfiable meal can be quite difficult and overwhelming. Such meals are the core target of the </w:t>
+        <w:t xml:space="preserve">Deciding what to eat typically requires some level of thought in regards to both the effort and complexity of the meal, and access to available ingredients. Whilst some meals; for example, instant noodles, are relatively self-contained and don’t require meal assistance, often the simplicity of preparation compromises aspects such as nutrition, taste and the enjoyment derived from creating a meal. Most enjoyable and healthy meals require thought, gathering the required ingredients and some level of complexity in terms of preparation/cooking instructions. Often time can be an overwhelming constraint on an eager cook’s ability to shop every time they want to create a dish. On top of this, for an inexperienced individual, the task of ingredient selection and making a decision to prepare a satisfiable meal can be quite difficult and overwhelming. Such meals are the core target of the </w:t>
       </w:r>
       <w:proofErr w:type="spellStart"/>
       <w:r>
@@ -3715,13 +3886,27 @@
           <w:rFonts w:cs="Arial"/>
           <w:color w:val="000000"/>
         </w:rPr>
-        <w:t>As a further requirement, guidance from others is a great way of learning about cooking so some</w:t>
+        <w:t>As a further requirement, guidance from others is a great way of learning about cooking</w:t>
       </w:r>
       <w:r>
         <w:rPr>
           <w:rFonts w:cs="Arial"/>
           <w:color w:val="000000"/>
         </w:rPr>
+        <w:t>,</w:t>
+      </w:r>
+      <w:r>
+        <w:rPr>
+          <w:rFonts w:cs="Arial"/>
+          <w:color w:val="000000"/>
+        </w:rPr>
+        <w:t xml:space="preserve"> so some</w:t>
+      </w:r>
+      <w:r>
+        <w:rPr>
+          <w:rFonts w:cs="Arial"/>
+          <w:color w:val="000000"/>
+        </w:rPr>
         <w:t xml:space="preserve"> </w:t>
       </w:r>
       <w:r>
@@ -3757,21 +3942,7 @@
           <w:rFonts w:cs="Arial"/>
           <w:color w:val="000000"/>
         </w:rPr>
-        <w:t xml:space="preserve">feedback from users who tried someone else’s recipes may also help the recipe contributor hone their </w:t>
-      </w:r>
-      <w:r>
-        <w:rPr>
-          <w:rFonts w:cs="Arial"/>
-          <w:color w:val="000000"/>
-        </w:rPr>
-        <w:t>recipe and</w:t>
-      </w:r>
-      <w:r>
-        <w:rPr>
-          <w:rFonts w:cs="Arial"/>
-          <w:color w:val="000000"/>
-        </w:rPr>
-        <w:t xml:space="preserve"> improve it for others to enjoy. This is helpful for everyone as personal recipe ideas (ranging from obscure</w:t>
+        <w:t>feedback from users who tried someone else’s recipes may also help the recipe contributor hone their recipe and improve it for others to enjoy. This is helpful for everyone as personal recipe ideas (ranging from obscure</w:t>
       </w:r>
       <w:r>
         <w:rPr>
@@ -3825,7 +3996,6 @@
           <w:rFonts w:cs="Arial"/>
           <w:color w:val="000000"/>
         </w:rPr>
-        <w:lastRenderedPageBreak/>
         <w:t xml:space="preserve">We have performed significant analysis into other software based solutions providing similar solutions, guiding our product to fill the gaps in what is provided to users (See </w:t>
       </w:r>
       <w:hyperlink w:anchor="_Existing_works_or" w:history="1">
@@ -3834,7 +4004,21 @@
             <w:rStyle w:val="Hyperlink"/>
             <w:rFonts w:cs="Arial"/>
           </w:rPr>
-          <w:t>Existing Works or Systems</w:t>
+          <w:t>Existing W</w:t>
+        </w:r>
+        <w:r>
+          <w:rPr>
+            <w:rStyle w:val="Hyperlink"/>
+            <w:rFonts w:cs="Arial"/>
+          </w:rPr>
+          <w:t>o</w:t>
+        </w:r>
+        <w:r>
+          <w:rPr>
+            <w:rStyle w:val="Hyperlink"/>
+            <w:rFonts w:cs="Arial"/>
+          </w:rPr>
+          <w:t>rks or Systems</w:t>
         </w:r>
       </w:hyperlink>
       <w:r>
@@ -3874,7 +4058,6 @@
       <w:bookmarkStart w:id="30" w:name="_Toc43555166"/>
       <w:bookmarkStart w:id="31" w:name="_Toc43561666"/>
       <w:r>
-        <w:lastRenderedPageBreak/>
         <w:t>Desirable Features</w:t>
       </w:r>
       <w:bookmarkEnd w:id="22"/>
@@ -4129,23 +4312,21 @@
       <w:pPr>
         <w:pStyle w:val="Heading2"/>
       </w:pPr>
-      <w:bookmarkStart w:id="62" w:name="_Toc43402467"/>
-      <w:bookmarkStart w:id="63" w:name="_Toc43404824"/>
-      <w:bookmarkStart w:id="64" w:name="_Toc43406128"/>
-      <w:bookmarkStart w:id="65" w:name="_Toc43408342"/>
-      <w:bookmarkStart w:id="66" w:name="_Toc43409389"/>
-      <w:bookmarkStart w:id="67" w:name="_Toc43412554"/>
-      <w:bookmarkStart w:id="68" w:name="_Toc43555021"/>
-      <w:bookmarkStart w:id="69" w:name="_Toc43555126"/>
-      <w:bookmarkStart w:id="70" w:name="_Toc43555170"/>
-      <w:bookmarkStart w:id="71" w:name="_Toc43561670"/>
-      <w:bookmarkStart w:id="72" w:name="_Existing_works_or"/>
-      <w:bookmarkEnd w:id="72"/>
-      <w:r>
-        <w:lastRenderedPageBreak/>
+      <w:bookmarkStart w:id="62" w:name="_Existing_works_or"/>
+      <w:bookmarkStart w:id="63" w:name="_Toc43402467"/>
+      <w:bookmarkStart w:id="64" w:name="_Toc43404824"/>
+      <w:bookmarkStart w:id="65" w:name="_Toc43406128"/>
+      <w:bookmarkStart w:id="66" w:name="_Toc43408342"/>
+      <w:bookmarkStart w:id="67" w:name="_Toc43409389"/>
+      <w:bookmarkStart w:id="68" w:name="_Toc43412554"/>
+      <w:bookmarkStart w:id="69" w:name="_Toc43555021"/>
+      <w:bookmarkStart w:id="70" w:name="_Toc43555126"/>
+      <w:bookmarkStart w:id="71" w:name="_Toc43555170"/>
+      <w:bookmarkStart w:id="72" w:name="_Toc43561670"/>
+      <w:bookmarkEnd w:id="62"/>
+      <w:r>
         <w:t>Existing works or systems</w:t>
       </w:r>
-      <w:bookmarkEnd w:id="62"/>
       <w:bookmarkEnd w:id="63"/>
       <w:bookmarkEnd w:id="64"/>
       <w:bookmarkEnd w:id="65"/>
@@ -4155,6 +4336,7 @@
       <w:bookmarkEnd w:id="69"/>
       <w:bookmarkEnd w:id="70"/>
       <w:bookmarkEnd w:id="71"/>
+      <w:bookmarkEnd w:id="72"/>
     </w:p>
     <w:p>
       <w:pPr>
@@ -4173,6 +4355,7 @@
           <w:color w:val="000000"/>
         </w:rPr>
       </w:pPr>
+      <w:proofErr w:type="spellStart"/>
       <w:r>
         <w:rPr>
           <w:rFonts w:asciiTheme="minorHAnsi" w:hAnsiTheme="minorHAnsi" w:cs="Arial"/>
@@ -4185,6 +4368,7 @@
         </w:rPr>
         <w:t>Supercook</w:t>
       </w:r>
+      <w:proofErr w:type="spellEnd"/>
       <w:r>
         <w:rPr>
           <w:rFonts w:asciiTheme="minorHAnsi" w:hAnsiTheme="minorHAnsi" w:cs="Arial"/>
@@ -4529,23 +4713,7 @@
           <w:rFonts w:asciiTheme="minorHAnsi" w:hAnsiTheme="minorHAnsi" w:cs="Arial"/>
           <w:color w:val="000000"/>
         </w:rPr>
-        <w:t xml:space="preserve">The referrals on ingredients and recipe selections is somewhat of a </w:t>
-      </w:r>
-      <w:proofErr w:type="gramStart"/>
-      <w:r>
-        <w:rPr>
-          <w:rFonts w:asciiTheme="minorHAnsi" w:hAnsiTheme="minorHAnsi" w:cs="Arial"/>
-          <w:color w:val="000000"/>
-        </w:rPr>
-        <w:t>double edged</w:t>
-      </w:r>
-      <w:proofErr w:type="gramEnd"/>
-      <w:r>
-        <w:rPr>
-          <w:rFonts w:asciiTheme="minorHAnsi" w:hAnsiTheme="minorHAnsi" w:cs="Arial"/>
-          <w:color w:val="000000"/>
-        </w:rPr>
-        <w:t xml:space="preserve"> sword as they are somewhat cumbersome for internal exploration (i.e. they redirect the user to some place elsewhere to continue rather than giving information on the actual meal itself).</w:t>
+        <w:t>The referrals on ingredients and recipe selections is somewhat of a double edged sword as they are somewhat cumbersome for internal exploration (i.e. they redirect the user to some place elsewhere to continue rather than giving information on the actual meal itself).</w:t>
       </w:r>
     </w:p>
     <w:p>
@@ -4745,7 +4913,6 @@
           <w:bCs/>
           <w:color w:val="000000"/>
         </w:rPr>
-        <w:lastRenderedPageBreak/>
         <w:t>Disadvantages</w:t>
       </w:r>
     </w:p>
@@ -5132,7 +5299,6 @@
       <w:bookmarkStart w:id="81" w:name="_Toc43555171"/>
       <w:bookmarkStart w:id="82" w:name="_Toc43561671"/>
       <w:r>
-        <w:lastRenderedPageBreak/>
         <w:t>User Stories</w:t>
       </w:r>
       <w:bookmarkEnd w:id="73"/>
@@ -5860,7 +6026,6 @@
       <w:bookmarkStart w:id="101" w:name="_Toc43555173"/>
       <w:bookmarkStart w:id="102" w:name="_Toc43561673"/>
       <w:r>
-        <w:lastRenderedPageBreak/>
         <w:t>E</w:t>
       </w:r>
       <w:r>
@@ -6532,7 +6697,6 @@
           <w:rFonts w:asciiTheme="minorHAnsi" w:hAnsiTheme="minorHAnsi" w:cs="Arial"/>
           <w:color w:val="000000"/>
         </w:rPr>
-        <w:lastRenderedPageBreak/>
         <w:t>Ingredients that are shown should be able to be selected as input.</w:t>
       </w:r>
     </w:p>
@@ -7133,7 +7297,6 @@
           <w:rFonts w:asciiTheme="minorHAnsi" w:hAnsiTheme="minorHAnsi" w:cs="Arial"/>
           <w:color w:val="000000"/>
         </w:rPr>
-        <w:lastRenderedPageBreak/>
         <w:t>On the list of recipes written by a recipe contributor (dashboard), a remove button is shown for each recipe.</w:t>
       </w:r>
     </w:p>
@@ -7530,7 +7693,6 @@
           <w:rFonts w:asciiTheme="minorHAnsi" w:hAnsiTheme="minorHAnsi"/>
           <w:noProof/>
         </w:rPr>
-        <w:lastRenderedPageBreak/>
         <w:drawing>
           <wp:anchor distT="0" distB="0" distL="114300" distR="114300" simplePos="0" relativeHeight="251665408" behindDoc="0" locked="0" layoutInCell="1" allowOverlap="1" wp14:anchorId="25886073" wp14:editId="59E97B4C">
             <wp:simplePos x="0" y="0"/>
@@ -7664,7 +7826,6 @@
       <w:bookmarkStart w:id="141" w:name="_Toc43555177"/>
       <w:bookmarkStart w:id="142" w:name="_Toc43561677"/>
       <w:r>
-        <w:lastRenderedPageBreak/>
         <w:t>Storyboards</w:t>
       </w:r>
       <w:bookmarkEnd w:id="133"/>
@@ -7848,7 +8009,6 @@
         <w:rPr>
           <w:noProof/>
         </w:rPr>
-        <w:lastRenderedPageBreak/>
         <w:drawing>
           <wp:anchor distT="0" distB="0" distL="114300" distR="114300" simplePos="0" relativeHeight="251666432" behindDoc="0" locked="0" layoutInCell="1" allowOverlap="1" wp14:anchorId="7249E736" wp14:editId="66700595">
             <wp:simplePos x="0" y="0"/>
@@ -7949,7 +8109,6 @@
         <w:rPr>
           <w:noProof/>
         </w:rPr>
-        <w:lastRenderedPageBreak/>
         <w:drawing>
           <wp:anchor distT="0" distB="0" distL="114300" distR="114300" simplePos="0" relativeHeight="251664384" behindDoc="0" locked="0" layoutInCell="1" allowOverlap="1" wp14:anchorId="2D131571" wp14:editId="03382CB6">
             <wp:simplePos x="0" y="0"/>
@@ -8034,7 +8193,6 @@
       <w:bookmarkStart w:id="179" w:name="_Toc43555181"/>
       <w:bookmarkStart w:id="180" w:name="_Toc43561681"/>
       <w:r>
-        <w:lastRenderedPageBreak/>
         <w:t>Sprint</w:t>
       </w:r>
       <w:r>
@@ -9375,7 +9533,6 @@
         </w:rPr>
         <w:t>"‎</w:t>
       </w:r>
-      <w:proofErr w:type="spellStart"/>
       <w:r>
         <w:rPr>
           <w:rFonts w:eastAsia="Times New Roman" w:cs="Arial"/>
@@ -9384,18 +9541,7 @@
           <w:szCs w:val="20"/>
           <w:lang w:eastAsia="en-GB"/>
         </w:rPr>
-        <w:t>SuperCook</w:t>
-      </w:r>
-      <w:proofErr w:type="spellEnd"/>
-      <w:r>
-        <w:rPr>
-          <w:rFonts w:eastAsia="Times New Roman" w:cs="Arial"/>
-          <w:color w:val="000000"/>
-          <w:sz w:val="20"/>
-          <w:szCs w:val="20"/>
-          <w:lang w:eastAsia="en-GB"/>
-        </w:rPr>
-        <w:t xml:space="preserve"> Recipe By Ingredient on the App Store." 11 Jan. 2020,</w:t>
+        <w:t>SuperCook Recipe By Ingredient on the App Store." 11 Jan. 2020,</w:t>
       </w:r>
       <w:r>
         <w:rPr>

</xml_diff>